<commit_message>
feat: update new features and dashboards
</commit_message>
<xml_diff>
--- a/BookLocal.API/wwwroot/templates/30/Contract.docx
+++ b/BookLocal.API/wwwroot/templates/30/Contract.docx
@@ -18,6 +18,7 @@
         </w:rPr>
         <w:t>{{</w:t>
       </w:r>
+      <w:proofErr w:type="spellStart"/>
       <w:r>
         <w:rPr>
           <w:b/>
@@ -27,6 +28,45 @@
         </w:rPr>
         <w:t>TypUmowy</w:t>
       </w:r>
+      <w:proofErr w:type="spellEnd"/>
+      <w:r>
+        <w:rPr>
+          <w:b/>
+          <w:bCs/>
+          <w:sz w:val="22"/>
+          <w:szCs w:val="22"/>
+        </w:rPr>
+        <w:t>}}</w:t>
+      </w:r>
+      <w:r>
+        <w:rPr>
+          <w:b/>
+          <w:bCs/>
+          <w:sz w:val="22"/>
+          <w:szCs w:val="22"/>
+        </w:rPr>
+        <w:t xml:space="preserve"> </w:t>
+      </w:r>
+      <w:r>
+        <w:rPr>
+          <w:b/>
+          <w:bCs/>
+          <w:sz w:val="22"/>
+          <w:szCs w:val="22"/>
+        </w:rPr>
+        <w:t>{{</w:t>
+      </w:r>
+      <w:proofErr w:type="spellStart"/>
+      <w:r>
+        <w:rPr>
+          <w:b/>
+          <w:bCs/>
+          <w:sz w:val="22"/>
+          <w:szCs w:val="22"/>
+        </w:rPr>
+        <w:t>TypUmowy</w:t>
+      </w:r>
+      <w:proofErr w:type="spellEnd"/>
       <w:r>
         <w:rPr>
           <w:b/>
@@ -46,13 +86,6 @@
       </w:pPr>
       <w:r>
         <w:rPr>
-          <w:sz w:val="22"/>
-          <w:szCs w:val="22"/>
-        </w:rPr>
-        <w:t xml:space="preserve">Zawarta w dniu </w:t>
-      </w:r>
-      <w:r>
-        <w:rPr>
           <w:b/>
           <w:bCs/>
           <w:sz w:val="22"/>
@@ -60,15 +93,17 @@
         </w:rPr>
         <w:t>{{</w:t>
       </w:r>
-      <w:r>
-        <w:rPr>
-          <w:b/>
-          <w:bCs/>
-          <w:sz w:val="22"/>
-          <w:szCs w:val="22"/>
-        </w:rPr>
-        <w:t>DataGenerowania</w:t>
-      </w:r>
+      <w:proofErr w:type="spellStart"/>
+      <w:r>
+        <w:rPr>
+          <w:b/>
+          <w:bCs/>
+          <w:sz w:val="22"/>
+          <w:szCs w:val="22"/>
+        </w:rPr>
+        <w:t>TypUmowy</w:t>
+      </w:r>
+      <w:proofErr w:type="spellEnd"/>
       <w:r>
         <w:rPr>
           <w:b/>
@@ -77,13 +112,6 @@
           <w:szCs w:val="22"/>
         </w:rPr>
         <w:t>}}</w:t>
-      </w:r>
-      <w:r>
-        <w:rPr>
-          <w:sz w:val="22"/>
-          <w:szCs w:val="22"/>
-        </w:rPr>
-        <w:t>, pomiędzy:</w:t>
       </w:r>
     </w:p>
     <w:p>
@@ -100,33 +128,19 @@
           <w:sz w:val="22"/>
           <w:szCs w:val="22"/>
         </w:rPr>
-        <w:t>Pracodawcą:</w:t>
-      </w:r>
-      <w:r>
-        <w:rPr>
-          <w:sz w:val="22"/>
-          <w:szCs w:val="22"/>
-        </w:rPr>
-        <w:t xml:space="preserve"> </w:t>
-      </w:r>
-      <w:r>
-        <w:rPr>
-          <w:b/>
-          <w:bCs/>
-          <w:sz w:val="22"/>
-          <w:szCs w:val="22"/>
-        </w:rPr>
         <w:t>{{</w:t>
       </w:r>
-      <w:r>
-        <w:rPr>
-          <w:b/>
-          <w:bCs/>
-          <w:sz w:val="22"/>
-          <w:szCs w:val="22"/>
-        </w:rPr>
-        <w:t>DaneFirmy</w:t>
-      </w:r>
+      <w:proofErr w:type="spellStart"/>
+      <w:r>
+        <w:rPr>
+          <w:b/>
+          <w:bCs/>
+          <w:sz w:val="22"/>
+          <w:szCs w:val="22"/>
+        </w:rPr>
+        <w:t>TypUmowy</w:t>
+      </w:r>
+      <w:proofErr w:type="spellEnd"/>
       <w:r>
         <w:rPr>
           <w:b/>
@@ -135,63 +149,6 @@
           <w:szCs w:val="22"/>
         </w:rPr>
         <w:t>}}</w:t>
-      </w:r>
-      <w:r>
-        <w:rPr>
-          <w:sz w:val="22"/>
-          <w:szCs w:val="22"/>
-        </w:rPr>
-        <w:t xml:space="preserve"> </w:t>
-      </w:r>
-      <w:r>
-        <w:rPr>
-          <w:sz w:val="22"/>
-          <w:szCs w:val="22"/>
-        </w:rPr>
-        <w:t xml:space="preserve">reprezentowanym przez: </w:t>
-      </w:r>
-      <w:r>
-        <w:rPr>
-          <w:b/>
-          <w:bCs/>
-          <w:sz w:val="22"/>
-          <w:szCs w:val="22"/>
-        </w:rPr>
-        <w:t>{{</w:t>
-      </w:r>
-      <w:r>
-        <w:rPr>
-          <w:b/>
-          <w:bCs/>
-          <w:sz w:val="22"/>
-          <w:szCs w:val="22"/>
-        </w:rPr>
-        <w:t>Reprezentant</w:t>
-      </w:r>
-      <w:r>
-        <w:rPr>
-          <w:b/>
-          <w:bCs/>
-          <w:sz w:val="22"/>
-          <w:szCs w:val="22"/>
-        </w:rPr>
-        <w:t>}}</w:t>
-      </w:r>
-      <w:r>
-        <w:rPr>
-          <w:b/>
-          <w:bCs/>
-          <w:sz w:val="22"/>
-          <w:szCs w:val="22"/>
-        </w:rPr>
-        <w:t xml:space="preserve"> </w:t>
-      </w:r>
-      <w:r>
-        <w:rPr>
-          <w:sz w:val="22"/>
-          <w:szCs w:val="22"/>
-        </w:rPr>
-        <w:t>zwanym dalej „Pracodawcą”,</w:t>
       </w:r>
     </w:p>
     <w:p>
@@ -201,13 +158,6 @@
           <w:szCs w:val="22"/>
         </w:rPr>
       </w:pPr>
-      <w:r>
-        <w:rPr>
-          <w:sz w:val="22"/>
-          <w:szCs w:val="22"/>
-        </w:rPr>
-        <w:t>a</w:t>
-      </w:r>
     </w:p>
     <w:p>
       <w:pPr>
@@ -218,6 +168,182 @@
       </w:pPr>
       <w:r>
         <w:rPr>
+          <w:sz w:val="22"/>
+          <w:szCs w:val="22"/>
+        </w:rPr>
+        <w:t xml:space="preserve">Zawarta w dniu </w:t>
+      </w:r>
+      <w:r>
+        <w:rPr>
+          <w:b/>
+          <w:bCs/>
+          <w:sz w:val="22"/>
+          <w:szCs w:val="22"/>
+        </w:rPr>
+        <w:t>{{</w:t>
+      </w:r>
+      <w:proofErr w:type="spellStart"/>
+      <w:r>
+        <w:rPr>
+          <w:b/>
+          <w:bCs/>
+          <w:sz w:val="22"/>
+          <w:szCs w:val="22"/>
+        </w:rPr>
+        <w:t>DataGenerowania</w:t>
+      </w:r>
+      <w:proofErr w:type="spellEnd"/>
+      <w:r>
+        <w:rPr>
+          <w:b/>
+          <w:bCs/>
+          <w:sz w:val="22"/>
+          <w:szCs w:val="22"/>
+        </w:rPr>
+        <w:t>}}</w:t>
+      </w:r>
+      <w:r>
+        <w:rPr>
+          <w:sz w:val="22"/>
+          <w:szCs w:val="22"/>
+        </w:rPr>
+        <w:t>, pomiędzy:</w:t>
+      </w:r>
+    </w:p>
+    <w:p>
+      <w:pPr>
+        <w:rPr>
+          <w:sz w:val="22"/>
+          <w:szCs w:val="22"/>
+        </w:rPr>
+      </w:pPr>
+      <w:r>
+        <w:rPr>
+          <w:b/>
+          <w:bCs/>
+          <w:sz w:val="22"/>
+          <w:szCs w:val="22"/>
+        </w:rPr>
+        <w:t>Pracodawcą:</w:t>
+      </w:r>
+      <w:r>
+        <w:rPr>
+          <w:sz w:val="22"/>
+          <w:szCs w:val="22"/>
+        </w:rPr>
+        <w:t xml:space="preserve"> </w:t>
+      </w:r>
+      <w:r>
+        <w:rPr>
+          <w:b/>
+          <w:bCs/>
+          <w:sz w:val="22"/>
+          <w:szCs w:val="22"/>
+        </w:rPr>
+        <w:t>{{</w:t>
+      </w:r>
+      <w:proofErr w:type="spellStart"/>
+      <w:r>
+        <w:rPr>
+          <w:b/>
+          <w:bCs/>
+          <w:sz w:val="22"/>
+          <w:szCs w:val="22"/>
+        </w:rPr>
+        <w:t>DaneFirmy</w:t>
+      </w:r>
+      <w:proofErr w:type="spellEnd"/>
+      <w:r>
+        <w:rPr>
+          <w:b/>
+          <w:bCs/>
+          <w:sz w:val="22"/>
+          <w:szCs w:val="22"/>
+        </w:rPr>
+        <w:t>}}</w:t>
+      </w:r>
+      <w:r>
+        <w:rPr>
+          <w:sz w:val="22"/>
+          <w:szCs w:val="22"/>
+        </w:rPr>
+        <w:t xml:space="preserve"> </w:t>
+      </w:r>
+      <w:r>
+        <w:rPr>
+          <w:sz w:val="22"/>
+          <w:szCs w:val="22"/>
+        </w:rPr>
+        <w:t xml:space="preserve">reprezentowanym przez: </w:t>
+      </w:r>
+      <w:r>
+        <w:rPr>
+          <w:b/>
+          <w:bCs/>
+          <w:sz w:val="22"/>
+          <w:szCs w:val="22"/>
+        </w:rPr>
+        <w:t>{{</w:t>
+      </w:r>
+      <w:r>
+        <w:rPr>
+          <w:b/>
+          <w:bCs/>
+          <w:sz w:val="22"/>
+          <w:szCs w:val="22"/>
+        </w:rPr>
+        <w:t>Reprezentant</w:t>
+      </w:r>
+      <w:r>
+        <w:rPr>
+          <w:b/>
+          <w:bCs/>
+          <w:sz w:val="22"/>
+          <w:szCs w:val="22"/>
+        </w:rPr>
+        <w:t>}}</w:t>
+      </w:r>
+      <w:r>
+        <w:rPr>
+          <w:b/>
+          <w:bCs/>
+          <w:sz w:val="22"/>
+          <w:szCs w:val="22"/>
+        </w:rPr>
+        <w:t xml:space="preserve"> </w:t>
+      </w:r>
+      <w:r>
+        <w:rPr>
+          <w:sz w:val="22"/>
+          <w:szCs w:val="22"/>
+        </w:rPr>
+        <w:t>zwanym dalej „Pracodawcą”,</w:t>
+      </w:r>
+    </w:p>
+    <w:p>
+      <w:pPr>
+        <w:rPr>
+          <w:sz w:val="22"/>
+          <w:szCs w:val="22"/>
+        </w:rPr>
+      </w:pPr>
+      <w:r>
+        <w:rPr>
+          <w:sz w:val="22"/>
+          <w:szCs w:val="22"/>
+        </w:rPr>
+        <w:t>a</w:t>
+      </w:r>
+    </w:p>
+    <w:p>
+      <w:pPr>
+        <w:rPr>
+          <w:sz w:val="22"/>
+          <w:szCs w:val="22"/>
+        </w:rPr>
+      </w:pPr>
+      <w:r>
+        <w:rPr>
           <w:b/>
           <w:bCs/>
           <w:sz w:val="22"/>
@@ -275,6 +401,7 @@
         </w:rPr>
         <w:t>{{</w:t>
       </w:r>
+      <w:proofErr w:type="spellStart"/>
       <w:r>
         <w:rPr>
           <w:b/>
@@ -284,6 +411,7 @@
         </w:rPr>
         <w:t>DataUrodzenia</w:t>
       </w:r>
+      <w:proofErr w:type="spellEnd"/>
       <w:r>
         <w:rPr>
           <w:b/>
@@ -433,6 +561,7 @@
         </w:rPr>
         <w:t>{{</w:t>
       </w:r>
+      <w:proofErr w:type="spellStart"/>
       <w:r>
         <w:rPr>
           <w:b/>
@@ -442,6 +571,7 @@
         </w:rPr>
         <w:t>DataRozpoczecia</w:t>
       </w:r>
+      <w:proofErr w:type="spellEnd"/>
       <w:r>
         <w:rPr>
           <w:b/>
@@ -519,6 +649,7 @@
         </w:rPr>
         <w:t>{{</w:t>
       </w:r>
+      <w:proofErr w:type="spellStart"/>
       <w:r>
         <w:rPr>
           <w:b/>
@@ -528,6 +659,7 @@
         </w:rPr>
         <w:t>TypUmowy</w:t>
       </w:r>
+      <w:proofErr w:type="spellEnd"/>
       <w:r>
         <w:rPr>
           <w:b/>
@@ -790,16 +922,115 @@
           <w:sz w:val="22"/>
           <w:szCs w:val="22"/>
         </w:rPr>
+        <w:lastRenderedPageBreak/>
         <w:br/>
       </w:r>
-      <w:r>
-        <w:rPr>
-          <w:sz w:val="22"/>
-          <w:szCs w:val="22"/>
-        </w:rPr>
-        <w:br/>
-      </w:r>
     </w:p>
+    <w:tbl>
+      <w:tblPr>
+        <w:tblStyle w:val="Tabela-Siatka"/>
+        <w:tblW w:w="0" w:type="auto"/>
+        <w:tblBorders>
+          <w:top w:val="none" w:sz="0" w:space="0" w:color="auto"/>
+          <w:left w:val="none" w:sz="0" w:space="0" w:color="auto"/>
+          <w:bottom w:val="none" w:sz="0" w:space="0" w:color="auto"/>
+          <w:right w:val="none" w:sz="0" w:space="0" w:color="auto"/>
+          <w:insideH w:val="none" w:sz="0" w:space="0" w:color="auto"/>
+          <w:insideV w:val="none" w:sz="0" w:space="0" w:color="auto"/>
+        </w:tblBorders>
+        <w:tblLook w:val="04A0" w:firstRow="1" w:lastRow="0" w:firstColumn="1" w:lastColumn="0" w:noHBand="0" w:noVBand="1"/>
+      </w:tblPr>
+      <w:tblGrid>
+        <w:gridCol w:w="4531"/>
+        <w:gridCol w:w="4531"/>
+      </w:tblGrid>
+      <w:tr>
+        <w:tc>
+          <w:tcPr>
+            <w:tcW w:w="4531" w:type="dxa"/>
+          </w:tcPr>
+          <w:p>
+            <w:pPr>
+              <w:rPr>
+                <w:sz w:val="22"/>
+                <w:szCs w:val="22"/>
+              </w:rPr>
+            </w:pPr>
+            <w:r>
+              <w:rPr>
+                <w:sz w:val="22"/>
+                <w:szCs w:val="22"/>
+              </w:rPr>
+              <w:t>………………………………………</w:t>
+            </w:r>
+          </w:p>
+        </w:tc>
+        <w:tc>
+          <w:tcPr>
+            <w:tcW w:w="4531" w:type="dxa"/>
+          </w:tcPr>
+          <w:p>
+            <w:pPr>
+              <w:jc w:val="right"/>
+              <w:rPr>
+                <w:sz w:val="22"/>
+                <w:szCs w:val="22"/>
+              </w:rPr>
+            </w:pPr>
+            <w:r>
+              <w:rPr>
+                <w:sz w:val="22"/>
+                <w:szCs w:val="22"/>
+              </w:rPr>
+              <w:t>………………………………………</w:t>
+            </w:r>
+          </w:p>
+        </w:tc>
+      </w:tr>
+      <w:tr>
+        <w:tc>
+          <w:tcPr>
+            <w:tcW w:w="4531" w:type="dxa"/>
+          </w:tcPr>
+          <w:p>
+            <w:pPr>
+              <w:rPr>
+                <w:sz w:val="22"/>
+                <w:szCs w:val="22"/>
+              </w:rPr>
+            </w:pPr>
+            <w:r>
+              <w:rPr>
+                <w:sz w:val="22"/>
+                <w:szCs w:val="22"/>
+              </w:rPr>
+              <w:t>(Podpis Pracodawcy)</w:t>
+            </w:r>
+          </w:p>
+        </w:tc>
+        <w:tc>
+          <w:tcPr>
+            <w:tcW w:w="4531" w:type="dxa"/>
+          </w:tcPr>
+          <w:p>
+            <w:pPr>
+              <w:jc w:val="right"/>
+              <w:rPr>
+                <w:sz w:val="22"/>
+                <w:szCs w:val="22"/>
+              </w:rPr>
+            </w:pPr>
+            <w:r>
+              <w:rPr>
+                <w:sz w:val="22"/>
+                <w:szCs w:val="22"/>
+              </w:rPr>
+              <w:t>(Podpis Pracownika)</w:t>
+            </w:r>
+          </w:p>
+        </w:tc>
+      </w:tr>
+    </w:tbl>
     <w:p>
       <w:pPr>
         <w:rPr>
@@ -807,114 +1038,6 @@
           <w:szCs w:val="22"/>
         </w:rPr>
       </w:pPr>
-      <w:r>
-        <w:rPr>
-          <w:sz w:val="22"/>
-          <w:szCs w:val="22"/>
-        </w:rPr>
-        <w:t xml:space="preserve">..............................................  </w:t>
-      </w:r>
-      <w:r>
-        <w:rPr>
-          <w:sz w:val="22"/>
-          <w:szCs w:val="22"/>
-        </w:rPr>
-        <w:tab/>
-      </w:r>
-      <w:r>
-        <w:rPr>
-          <w:sz w:val="22"/>
-          <w:szCs w:val="22"/>
-        </w:rPr>
-        <w:tab/>
-      </w:r>
-      <w:r>
-        <w:rPr>
-          <w:sz w:val="22"/>
-          <w:szCs w:val="22"/>
-        </w:rPr>
-        <w:tab/>
-      </w:r>
-      <w:r>
-        <w:rPr>
-          <w:sz w:val="22"/>
-          <w:szCs w:val="22"/>
-        </w:rPr>
-        <w:tab/>
-        <w:t xml:space="preserve">     </w:t>
-      </w:r>
-      <w:r>
-        <w:rPr>
-          <w:sz w:val="22"/>
-          <w:szCs w:val="22"/>
-        </w:rPr>
-        <w:t xml:space="preserve">      </w:t>
-      </w:r>
-      <w:r>
-        <w:rPr>
-          <w:sz w:val="22"/>
-          <w:szCs w:val="22"/>
-        </w:rPr>
-        <w:t xml:space="preserve">.............................................. </w:t>
-      </w:r>
-      <w:r>
-        <w:rPr>
-          <w:sz w:val="22"/>
-          <w:szCs w:val="22"/>
-        </w:rPr>
-        <w:br/>
-        <w:t xml:space="preserve">(Podpis Pracodawcy) </w:t>
-      </w:r>
-      <w:r>
-        <w:rPr>
-          <w:sz w:val="22"/>
-          <w:szCs w:val="22"/>
-        </w:rPr>
-        <w:tab/>
-      </w:r>
-      <w:r>
-        <w:rPr>
-          <w:sz w:val="22"/>
-          <w:szCs w:val="22"/>
-        </w:rPr>
-        <w:tab/>
-      </w:r>
-      <w:r>
-        <w:rPr>
-          <w:sz w:val="22"/>
-          <w:szCs w:val="22"/>
-        </w:rPr>
-        <w:tab/>
-      </w:r>
-      <w:r>
-        <w:rPr>
-          <w:sz w:val="22"/>
-          <w:szCs w:val="22"/>
-        </w:rPr>
-        <w:tab/>
-        <w:t xml:space="preserve">                                         </w:t>
-      </w:r>
-      <w:r>
-        <w:rPr>
-          <w:sz w:val="22"/>
-          <w:szCs w:val="22"/>
-        </w:rPr>
-        <w:tab/>
-      </w:r>
-      <w:r>
-        <w:rPr>
-          <w:sz w:val="22"/>
-          <w:szCs w:val="22"/>
-        </w:rPr>
-        <w:tab/>
-      </w:r>
-      <w:r>
-        <w:rPr>
-          <w:sz w:val="22"/>
-          <w:szCs w:val="22"/>
-        </w:rPr>
-        <w:t>(Podpis Pracownika)</w:t>
-      </w:r>
     </w:p>
     <w:sectPr>
       <w:pgSz w:w="11906" w:h="16838"/>
@@ -924,6 +1047,56 @@
     </w:sectPr>
   </w:body>
 </w:document>
+</file>
+
+<file path=word/endnotes.xml><?xml version="1.0" encoding="utf-8"?>
+<w:endnotes xmlns:wpc="http://schemas.microsoft.com/office/word/2010/wordprocessingCanvas" xmlns:cx="http://schemas.microsoft.com/office/drawing/2014/chartex" xmlns:cx1="http://schemas.microsoft.com/office/drawing/2015/9/8/chartex" xmlns:cx2="http://schemas.microsoft.com/office/drawing/2015/10/21/chartex" xmlns:cx3="http://schemas.microsoft.com/office/drawing/2016/5/9/chartex" xmlns:cx4="http://schemas.microsoft.com/office/drawing/2016/5/10/chartex" xmlns:cx5="http://schemas.microsoft.com/office/drawing/2016/5/11/chartex" xmlns:cx6="http://schemas.microsoft.com/office/drawing/2016/5/12/chartex" xmlns:cx7="http://schemas.microsoft.com/office/drawing/2016/5/13/chartex" xmlns:cx8="http://schemas.microsoft.com/office/drawing/2016/5/14/chartex" xmlns:mc="http://schemas.openxmlformats.org/markup-compatibility/2006" xmlns:aink="http://schemas.microsoft.com/office/drawing/2016/ink" xmlns:am3d="http://schemas.microsoft.com/office/drawing/2017/model3d" xmlns:o="urn:schemas-microsoft-com:office:office" xmlns:oel="http://schemas.microsoft.com/office/2019/extlst" xmlns:r="http://schemas.openxmlformats.org/officeDocument/2006/relationships" xmlns:m="http://schemas.openxmlformats.org/officeDocument/2006/math" xmlns:v="urn:schemas-microsoft-com:vml" xmlns:wp14="http://schemas.microsoft.com/office/word/2010/wordprocessingDrawing" xmlns:wp="http://schemas.openxmlformats.org/drawingml/2006/wordprocessingDrawing" xmlns:w10="urn:schemas-microsoft-com:office:word" xmlns:w="http://schemas.openxmlformats.org/wordprocessingml/2006/main" xmlns:w14="http://schemas.microsoft.com/office/word/2010/wordml" xmlns:w15="http://schemas.microsoft.com/office/word/2012/wordml" xmlns:w16cex="http://schemas.microsoft.com/office/word/2018/wordml/cex" xmlns:w16cid="http://schemas.microsoft.com/office/word/2016/wordml/cid" xmlns:w16="http://schemas.microsoft.com/office/word/2018/wordml" xmlns:w16du="http://schemas.microsoft.com/office/word/2023/wordml/word16du" xmlns:w16sdtdh="http://schemas.microsoft.com/office/word/2020/wordml/sdtdatahash" xmlns:w16sdtfl="http://schemas.microsoft.com/office/word/2024/wordml/sdtformatlock" xmlns:w16se="http://schemas.microsoft.com/office/word/2015/wordml/symex" xmlns:wpg="http://schemas.microsoft.com/office/word/2010/wordprocessingGroup" xmlns:wpi="http://schemas.microsoft.com/office/word/2010/wordprocessingInk" xmlns:wne="http://schemas.microsoft.com/office/word/2006/wordml" xmlns:wps="http://schemas.microsoft.com/office/word/2010/wordprocessingShape" mc:Ignorable="w14 w15 w16se w16cid w16 w16cex w16sdtdh w16sdtfl w16du wp14">
+  <w:endnote w:type="separator" w:id="-1">
+    <w:p>
+      <w:pPr>
+        <w:spacing w:after="0" w:line="240" w:lineRule="auto"/>
+      </w:pPr>
+      <w:r>
+        <w:separator/>
+      </w:r>
+    </w:p>
+  </w:endnote>
+  <w:endnote w:type="continuationSeparator" w:id="0">
+    <w:p>
+      <w:pPr>
+        <w:spacing w:after="0" w:line="240" w:lineRule="auto"/>
+      </w:pPr>
+      <w:r>
+        <w:continuationSeparator/>
+      </w:r>
+    </w:p>
+  </w:endnote>
+</w:endnotes>
+</file>
+
+<file path=word/footnotes.xml><?xml version="1.0" encoding="utf-8"?>
+<w:footnotes xmlns:wpc="http://schemas.microsoft.com/office/word/2010/wordprocessingCanvas" xmlns:cx="http://schemas.microsoft.com/office/drawing/2014/chartex" xmlns:cx1="http://schemas.microsoft.com/office/drawing/2015/9/8/chartex" xmlns:cx2="http://schemas.microsoft.com/office/drawing/2015/10/21/chartex" xmlns:cx3="http://schemas.microsoft.com/office/drawing/2016/5/9/chartex" xmlns:cx4="http://schemas.microsoft.com/office/drawing/2016/5/10/chartex" xmlns:cx5="http://schemas.microsoft.com/office/drawing/2016/5/11/chartex" xmlns:cx6="http://schemas.microsoft.com/office/drawing/2016/5/12/chartex" xmlns:cx7="http://schemas.microsoft.com/office/drawing/2016/5/13/chartex" xmlns:cx8="http://schemas.microsoft.com/office/drawing/2016/5/14/chartex" xmlns:mc="http://schemas.openxmlformats.org/markup-compatibility/2006" xmlns:aink="http://schemas.microsoft.com/office/drawing/2016/ink" xmlns:am3d="http://schemas.microsoft.com/office/drawing/2017/model3d" xmlns:o="urn:schemas-microsoft-com:office:office" xmlns:oel="http://schemas.microsoft.com/office/2019/extlst" xmlns:r="http://schemas.openxmlformats.org/officeDocument/2006/relationships" xmlns:m="http://schemas.openxmlformats.org/officeDocument/2006/math" xmlns:v="urn:schemas-microsoft-com:vml" xmlns:wp14="http://schemas.microsoft.com/office/word/2010/wordprocessingDrawing" xmlns:wp="http://schemas.openxmlformats.org/drawingml/2006/wordprocessingDrawing" xmlns:w10="urn:schemas-microsoft-com:office:word" xmlns:w="http://schemas.openxmlformats.org/wordprocessingml/2006/main" xmlns:w14="http://schemas.microsoft.com/office/word/2010/wordml" xmlns:w15="http://schemas.microsoft.com/office/word/2012/wordml" xmlns:w16cex="http://schemas.microsoft.com/office/word/2018/wordml/cex" xmlns:w16cid="http://schemas.microsoft.com/office/word/2016/wordml/cid" xmlns:w16="http://schemas.microsoft.com/office/word/2018/wordml" xmlns:w16du="http://schemas.microsoft.com/office/word/2023/wordml/word16du" xmlns:w16sdtdh="http://schemas.microsoft.com/office/word/2020/wordml/sdtdatahash" xmlns:w16sdtfl="http://schemas.microsoft.com/office/word/2024/wordml/sdtformatlock" xmlns:w16se="http://schemas.microsoft.com/office/word/2015/wordml/symex" xmlns:wpg="http://schemas.microsoft.com/office/word/2010/wordprocessingGroup" xmlns:wpi="http://schemas.microsoft.com/office/word/2010/wordprocessingInk" xmlns:wne="http://schemas.microsoft.com/office/word/2006/wordml" xmlns:wps="http://schemas.microsoft.com/office/word/2010/wordprocessingShape" mc:Ignorable="w14 w15 w16se w16cid w16 w16cex w16sdtdh w16sdtfl w16du wp14">
+  <w:footnote w:type="separator" w:id="-1">
+    <w:p>
+      <w:pPr>
+        <w:spacing w:after="0" w:line="240" w:lineRule="auto"/>
+      </w:pPr>
+      <w:r>
+        <w:separator/>
+      </w:r>
+    </w:p>
+  </w:footnote>
+  <w:footnote w:type="continuationSeparator" w:id="0">
+    <w:p>
+      <w:pPr>
+        <w:spacing w:after="0" w:line="240" w:lineRule="auto"/>
+      </w:pPr>
+      <w:r>
+        <w:continuationSeparator/>
+      </w:r>
+    </w:p>
+  </w:footnote>
+</w:footnotes>
 </file>
 
 <file path=word/numbering.xml><?xml version="1.0" encoding="utf-8"?>
@@ -2002,6 +2175,7 @@
   <w:style w:type="character" w:default="1" w:styleId="Domylnaczcionkaakapitu">
     <w:name w:val="Default Paragraph Font"/>
     <w:uiPriority w:val="1"/>
+    <w:semiHidden/>
     <w:unhideWhenUsed/>
   </w:style>
   <w:style w:type="table" w:default="1" w:styleId="Standardowy">
@@ -2314,6 +2488,69 @@
       <w:color w:val="0F4761" w:themeColor="accent1" w:themeShade="BF"/>
       <w:spacing w:val="5"/>
     </w:rPr>
+  </w:style>
+  <w:style w:type="table" w:styleId="Tabela-Siatka">
+    <w:name w:val="Table Grid"/>
+    <w:basedOn w:val="Standardowy"/>
+    <w:uiPriority w:val="39"/>
+    <w:rsid w:val="00810AA3"/>
+    <w:pPr>
+      <w:spacing w:after="0" w:line="240" w:lineRule="auto"/>
+    </w:pPr>
+    <w:tblPr>
+      <w:tblBorders>
+        <w:top w:val="single" w:sz="4" w:space="0" w:color="auto"/>
+        <w:left w:val="single" w:sz="4" w:space="0" w:color="auto"/>
+        <w:bottom w:val="single" w:sz="4" w:space="0" w:color="auto"/>
+        <w:right w:val="single" w:sz="4" w:space="0" w:color="auto"/>
+        <w:insideH w:val="single" w:sz="4" w:space="0" w:color="auto"/>
+        <w:insideV w:val="single" w:sz="4" w:space="0" w:color="auto"/>
+      </w:tblBorders>
+    </w:tblPr>
+  </w:style>
+  <w:style w:type="paragraph" w:styleId="Nagwek">
+    <w:name w:val="header"/>
+    <w:basedOn w:val="Normalny"/>
+    <w:link w:val="NagwekZnak"/>
+    <w:uiPriority w:val="99"/>
+    <w:unhideWhenUsed/>
+    <w:rsid w:val="00810AA3"/>
+    <w:pPr>
+      <w:tabs>
+        <w:tab w:val="center" w:pos="4536"/>
+        <w:tab w:val="right" w:pos="9072"/>
+      </w:tabs>
+      <w:spacing w:after="0" w:line="240" w:lineRule="auto"/>
+    </w:pPr>
+  </w:style>
+  <w:style w:type="character" w:customStyle="1" w:styleId="NagwekZnak">
+    <w:name w:val="Nagłówek Znak"/>
+    <w:basedOn w:val="Domylnaczcionkaakapitu"/>
+    <w:link w:val="Nagwek"/>
+    <w:uiPriority w:val="99"/>
+    <w:rsid w:val="00810AA3"/>
+  </w:style>
+  <w:style w:type="paragraph" w:styleId="Stopka">
+    <w:name w:val="footer"/>
+    <w:basedOn w:val="Normalny"/>
+    <w:link w:val="StopkaZnak"/>
+    <w:uiPriority w:val="99"/>
+    <w:unhideWhenUsed/>
+    <w:rsid w:val="00810AA3"/>
+    <w:pPr>
+      <w:tabs>
+        <w:tab w:val="center" w:pos="4536"/>
+        <w:tab w:val="right" w:pos="9072"/>
+      </w:tabs>
+      <w:spacing w:after="0" w:line="240" w:lineRule="auto"/>
+    </w:pPr>
+  </w:style>
+  <w:style w:type="character" w:customStyle="1" w:styleId="StopkaZnak">
+    <w:name w:val="Stopka Znak"/>
+    <w:basedOn w:val="Domylnaczcionkaakapitu"/>
+    <w:link w:val="Stopka"/>
+    <w:uiPriority w:val="99"/>
+    <w:rsid w:val="00810AA3"/>
   </w:style>
 </w:styles>
 </file>

</xml_diff>